<commit_message>
Update Test Case Specification (Riccardo).docx
</commit_message>
<xml_diff>
--- a/Working Directory/Test Case Specification/Test Case Specification (Riccardo).docx
+++ b/Working Directory/Test Case Specification/Test Case Specification (Riccardo).docx
@@ -97,13 +97,7 @@
           </w:tcPr>
           <w:p>
             <w:r>
-              <w:t>TC_1.</w:t>
-            </w:r>
-            <w:r>
-              <w:t>4</w:t>
-            </w:r>
-            <w:r>
-              <w:t>_1</w:t>
+              <w:t>TC_1.4_1</w:t>
             </w:r>
           </w:p>
         </w:tc>
@@ -455,10 +449,7 @@
           </w:tcPr>
           <w:p>
             <w:r>
-              <w:t>TC_1.4_</w:t>
-            </w:r>
-            <w:r>
-              <w:t>2</w:t>
+              <w:t>TC_1.4_2</w:t>
             </w:r>
           </w:p>
         </w:tc>
@@ -611,13 +602,7 @@
                 </w:tcPr>
                 <w:p>
                   <w:r>
-                    <w:t>Tomm</w:t>
-                  </w:r>
-                  <w:r>
-                    <w:t>a</w:t>
-                  </w:r>
-                  <w:r>
-                    <w:t>so</w:t>
+                    <w:t>Tommaso</w:t>
                   </w:r>
                 </w:p>
               </w:tc>
@@ -808,372 +793,7 @@
           </w:tcPr>
           <w:p>
             <w:r>
-              <w:t>TC_1.4_</w:t>
-            </w:r>
-            <w:r>
-              <w:t>3</w:t>
-            </w:r>
-          </w:p>
-        </w:tc>
-      </w:tr>
-      <w:tr>
-        <w:tc>
-          <w:tcPr>
-            <w:tcW w:w="1696" w:type="dxa"/>
-            <w:shd w:val="clear" w:color="auto" w:fill="4472C4" w:themeFill="accent1"/>
-          </w:tcPr>
-          <w:p>
-            <w:pPr>
-              <w:rPr>
-                <w:color w:val="FFFFFF" w:themeColor="background1"/>
-              </w:rPr>
-            </w:pPr>
-            <w:r>
-              <w:rPr>
-                <w:color w:val="FFFFFF" w:themeColor="background1"/>
-              </w:rPr>
-              <w:t>Test Item:</w:t>
-            </w:r>
-          </w:p>
-        </w:tc>
-        <w:tc>
-          <w:tcPr>
-            <w:tcW w:w="6804" w:type="dxa"/>
-          </w:tcPr>
-          <w:p>
-            <w:pPr>
-              <w:pStyle w:val="Paragrafoelenco"/>
-              <w:numPr>
-                <w:ilvl w:val="0"/>
-                <w:numId w:val="3"/>
-              </w:numPr>
-            </w:pPr>
-            <w:r>
-              <w:t>RF 1.4</w:t>
-            </w:r>
-          </w:p>
-        </w:tc>
-      </w:tr>
-      <w:tr>
-        <w:trPr>
-          <w:trHeight w:val="771"/>
-        </w:trPr>
-        <w:tc>
-          <w:tcPr>
-            <w:tcW w:w="1696" w:type="dxa"/>
-            <w:shd w:val="clear" w:color="auto" w:fill="4472C4" w:themeFill="accent1"/>
-          </w:tcPr>
-          <w:p>
-            <w:pPr>
-              <w:rPr>
-                <w:color w:val="FFFFFF" w:themeColor="background1"/>
-              </w:rPr>
-            </w:pPr>
-            <w:r>
-              <w:rPr>
-                <w:color w:val="FFFFFF" w:themeColor="background1"/>
-              </w:rPr>
-              <w:t>Precondizione:</w:t>
-            </w:r>
-          </w:p>
-        </w:tc>
-        <w:tc>
-          <w:tcPr>
-            <w:tcW w:w="6804" w:type="dxa"/>
-          </w:tcPr>
-          <w:p>
-            <w:r>
-              <w:t>L’utente si trova nella propria area personale nella sezione “Login” e clicca su “registrati”</w:t>
-            </w:r>
-          </w:p>
-          <w:p/>
-        </w:tc>
-      </w:tr>
-      <w:tr>
-        <w:trPr>
-          <w:trHeight w:val="3505"/>
-        </w:trPr>
-        <w:tc>
-          <w:tcPr>
-            <w:tcW w:w="1696" w:type="dxa"/>
-            <w:shd w:val="clear" w:color="auto" w:fill="4472C4" w:themeFill="accent1"/>
-          </w:tcPr>
-          <w:p>
-            <w:pPr>
-              <w:rPr>
-                <w:color w:val="FFFFFF" w:themeColor="background1"/>
-              </w:rPr>
-            </w:pPr>
-            <w:r>
-              <w:rPr>
-                <w:color w:val="FFFFFF" w:themeColor="background1"/>
-              </w:rPr>
-              <w:t>Flusso di eventi:</w:t>
-            </w:r>
-          </w:p>
-        </w:tc>
-        <w:tc>
-          <w:tcPr>
-            <w:tcW w:w="6804" w:type="dxa"/>
-          </w:tcPr>
-          <w:p>
-            <w:pPr>
-              <w:pStyle w:val="Paragrafoelenco"/>
-              <w:numPr>
-                <w:ilvl w:val="0"/>
-                <w:numId w:val="13"/>
-              </w:numPr>
-            </w:pPr>
-            <w:r>
-              <w:t>L’utente inserisce i seguenti dati:</w:t>
-            </w:r>
-          </w:p>
-          <w:tbl>
-            <w:tblPr>
-              <w:tblStyle w:val="Grigliatabellachiara"/>
-              <w:tblW w:w="0" w:type="auto"/>
-              <w:tblLook w:val="04A0" w:firstRow="1" w:lastRow="0" w:firstColumn="1" w:lastColumn="0" w:noHBand="0" w:noVBand="1"/>
-            </w:tblPr>
-            <w:tblGrid>
-              <w:gridCol w:w="2039"/>
-              <w:gridCol w:w="3380"/>
-            </w:tblGrid>
-            <w:tr>
-              <w:tc>
-                <w:tcPr>
-                  <w:tcW w:w="2039" w:type="dxa"/>
-                  <w:tcBorders>
-                    <w:right w:val="single" w:sz="12" w:space="0" w:color="D9D9D9" w:themeColor="background1" w:themeShade="D9"/>
-                  </w:tcBorders>
-                </w:tcPr>
-                <w:p>
-                  <w:r>
-                    <w:t>Nome:</w:t>
-                  </w:r>
-                </w:p>
-              </w:tc>
-              <w:tc>
-                <w:tcPr>
-                  <w:tcW w:w="3380" w:type="dxa"/>
-                  <w:tcBorders>
-                    <w:top w:val="single" w:sz="12" w:space="0" w:color="D9D9D9" w:themeColor="background1" w:themeShade="D9"/>
-                    <w:left w:val="single" w:sz="12" w:space="0" w:color="D9D9D9" w:themeColor="background1" w:themeShade="D9"/>
-                    <w:bottom w:val="single" w:sz="12" w:space="0" w:color="D9D9D9" w:themeColor="background1" w:themeShade="D9"/>
-                    <w:right w:val="single" w:sz="12" w:space="0" w:color="D9D9D9" w:themeColor="background1" w:themeShade="D9"/>
-                  </w:tcBorders>
-                </w:tcPr>
-                <w:p>
-                  <w:r>
-                    <w:t>Tommaso</w:t>
-                  </w:r>
-                </w:p>
-              </w:tc>
-            </w:tr>
-            <w:tr>
-              <w:tc>
-                <w:tcPr>
-                  <w:tcW w:w="2039" w:type="dxa"/>
-                  <w:tcBorders>
-                    <w:right w:val="single" w:sz="12" w:space="0" w:color="D9D9D9" w:themeColor="background1" w:themeShade="D9"/>
-                  </w:tcBorders>
-                </w:tcPr>
-                <w:p>
-                  <w:r>
-                    <w:t>Cognome:</w:t>
-                  </w:r>
-                </w:p>
-              </w:tc>
-              <w:tc>
-                <w:tcPr>
-                  <w:tcW w:w="3380" w:type="dxa"/>
-                  <w:tcBorders>
-                    <w:top w:val="single" w:sz="12" w:space="0" w:color="D9D9D9" w:themeColor="background1" w:themeShade="D9"/>
-                    <w:left w:val="single" w:sz="12" w:space="0" w:color="D9D9D9" w:themeColor="background1" w:themeShade="D9"/>
-                    <w:bottom w:val="single" w:sz="12" w:space="0" w:color="ED7D31" w:themeColor="accent2"/>
-                    <w:right w:val="single" w:sz="12" w:space="0" w:color="D9D9D9" w:themeColor="background1" w:themeShade="D9"/>
-                  </w:tcBorders>
-                </w:tcPr>
-                <w:p>
-                  <w:r>
-                    <w:t>Ros</w:t>
-                  </w:r>
-                  <w:r>
-                    <w:t>s</w:t>
-                  </w:r>
-                  <w:r>
-                    <w:t>i</w:t>
-                  </w:r>
-                </w:p>
-              </w:tc>
-            </w:tr>
-            <w:tr>
-              <w:tc>
-                <w:tcPr>
-                  <w:tcW w:w="2039" w:type="dxa"/>
-                  <w:tcBorders>
-                    <w:right w:val="single" w:sz="12" w:space="0" w:color="ED7D31" w:themeColor="accent2"/>
-                  </w:tcBorders>
-                </w:tcPr>
-                <w:p>
-                  <w:r>
-                    <w:t>Data di nascita:</w:t>
-                  </w:r>
-                </w:p>
-              </w:tc>
-              <w:tc>
-                <w:tcPr>
-                  <w:tcW w:w="3380" w:type="dxa"/>
-                  <w:tcBorders>
-                    <w:top w:val="single" w:sz="12" w:space="0" w:color="ED7D31" w:themeColor="accent2"/>
-                    <w:left w:val="single" w:sz="12" w:space="0" w:color="ED7D31" w:themeColor="accent2"/>
-                    <w:bottom w:val="single" w:sz="12" w:space="0" w:color="ED7D31" w:themeColor="accent2"/>
-                    <w:right w:val="single" w:sz="12" w:space="0" w:color="ED7D31" w:themeColor="accent2"/>
-                  </w:tcBorders>
-                </w:tcPr>
-                <w:p>
-                  <w:r>
-                    <w:t>11/08/04</w:t>
-                  </w:r>
-                </w:p>
-              </w:tc>
-            </w:tr>
-            <w:tr>
-              <w:tc>
-                <w:tcPr>
-                  <w:tcW w:w="2039" w:type="dxa"/>
-                </w:tcPr>
-                <w:p>
-                  <w:r>
-                    <w:t>E-mail:</w:t>
-                  </w:r>
-                </w:p>
-              </w:tc>
-              <w:tc>
-                <w:tcPr>
-                  <w:tcW w:w="3380" w:type="dxa"/>
-                  <w:tcBorders>
-                    <w:top w:val="single" w:sz="12" w:space="0" w:color="ED7D31" w:themeColor="accent2"/>
-                  </w:tcBorders>
-                </w:tcPr>
-                <w:p/>
-              </w:tc>
-            </w:tr>
-            <w:tr>
-              <w:tc>
-                <w:tcPr>
-                  <w:tcW w:w="2039" w:type="dxa"/>
-                </w:tcPr>
-                <w:p>
-                  <w:r>
-                    <w:t>Inserisci password:</w:t>
-                  </w:r>
-                </w:p>
-              </w:tc>
-              <w:tc>
-                <w:tcPr>
-                  <w:tcW w:w="3380" w:type="dxa"/>
-                </w:tcPr>
-                <w:p/>
-              </w:tc>
-            </w:tr>
-          </w:tbl>
-          <w:p/>
-          <w:p>
-            <w:pPr>
-              <w:pStyle w:val="Paragrafoelenco"/>
-              <w:numPr>
-                <w:ilvl w:val="0"/>
-                <w:numId w:val="13"/>
-              </w:numPr>
-            </w:pPr>
-            <w:r>
-              <w:t>L’utente clicca sul pulsante “Invia”</w:t>
-            </w:r>
-          </w:p>
-        </w:tc>
-      </w:tr>
-      <w:tr>
-        <w:trPr>
-          <w:trHeight w:val="408"/>
-        </w:trPr>
-        <w:tc>
-          <w:tcPr>
-            <w:tcW w:w="1696" w:type="dxa"/>
-            <w:shd w:val="clear" w:color="auto" w:fill="4472C4" w:themeFill="accent1"/>
-          </w:tcPr>
-          <w:p>
-            <w:pPr>
-              <w:rPr>
-                <w:color w:val="FFFFFF" w:themeColor="background1"/>
-              </w:rPr>
-            </w:pPr>
-            <w:r>
-              <w:rPr>
-                <w:color w:val="FFFFFF" w:themeColor="background1"/>
-              </w:rPr>
-              <w:t>Oracolo:</w:t>
-            </w:r>
-          </w:p>
-        </w:tc>
-        <w:tc>
-          <w:tcPr>
-            <w:tcW w:w="6804" w:type="dxa"/>
-          </w:tcPr>
-          <w:p>
-            <w:r>
-              <w:t xml:space="preserve">La registrazione non viene completata perché </w:t>
-            </w:r>
-            <w:r>
-              <w:t>la data di nascita</w:t>
-            </w:r>
-            <w:r>
-              <w:t xml:space="preserve"> non è nel formato corretto e non sono stati compilati tutti i campi.</w:t>
-            </w:r>
-          </w:p>
-        </w:tc>
-      </w:tr>
-    </w:tbl>
-    <w:p/>
-    <w:tbl>
-      <w:tblPr>
-        <w:tblStyle w:val="Grigliatabella"/>
-        <w:tblW w:w="0" w:type="auto"/>
-        <w:tblLook w:val="04A0" w:firstRow="1" w:lastRow="0" w:firstColumn="1" w:lastColumn="0" w:noHBand="0" w:noVBand="1"/>
-      </w:tblPr>
-      <w:tblGrid>
-        <w:gridCol w:w="1696"/>
-        <w:gridCol w:w="6804"/>
-      </w:tblGrid>
-      <w:tr>
-        <w:tc>
-          <w:tcPr>
-            <w:tcW w:w="1696" w:type="dxa"/>
-            <w:shd w:val="clear" w:color="auto" w:fill="4472C4" w:themeFill="accent1"/>
-          </w:tcPr>
-          <w:p>
-            <w:pPr>
-              <w:rPr>
-                <w:color w:val="FFFFFF" w:themeColor="background1"/>
-              </w:rPr>
-            </w:pPr>
-            <w:r>
-              <w:rPr>
-                <w:color w:val="FFFFFF" w:themeColor="background1"/>
-              </w:rPr>
-              <w:t>Test Case ID:</w:t>
-            </w:r>
-          </w:p>
-        </w:tc>
-        <w:tc>
-          <w:tcPr>
-            <w:tcW w:w="6804" w:type="dxa"/>
-          </w:tcPr>
-          <w:p>
-            <w:r>
-              <w:t>TC_1.4_</w:t>
-            </w:r>
-            <w:r>
-              <w:t>4</w:t>
+              <w:t>TC_1.4_3</w:t>
             </w:r>
           </w:p>
         </w:tc>
@@ -1388,10 +1008,7 @@
                 </w:tcPr>
                 <w:p>
                   <w:r>
-                    <w:t>11/08/</w:t>
-                  </w:r>
-                  <w:r>
-                    <w:t>2004</w:t>
+                    <w:t>11/08/04</w:t>
                   </w:r>
                 </w:p>
               </w:tc>
@@ -1480,13 +1097,360 @@
           </w:tcPr>
           <w:p>
             <w:r>
-              <w:t>La registrazione non viene completata perché la data di nascita è nel formato corretto</w:t>
-            </w:r>
-            <w:r>
-              <w:t xml:space="preserve"> ma non è &gt;=18 a partire dall’anno corrente</w:t>
-            </w:r>
-            <w:r>
-              <w:t xml:space="preserve"> e non sono stati compilati tutti i campi.</w:t>
+              <w:t xml:space="preserve">La registrazione non viene completata perché </w:t>
+            </w:r>
+            <w:r>
+              <w:t>la data di nascita</w:t>
+            </w:r>
+            <w:r>
+              <w:t xml:space="preserve"> non è nel formato corretto e non sono stati compilati tutti i campi.</w:t>
+            </w:r>
+          </w:p>
+        </w:tc>
+      </w:tr>
+    </w:tbl>
+    <w:p/>
+    <w:tbl>
+      <w:tblPr>
+        <w:tblStyle w:val="Grigliatabella"/>
+        <w:tblW w:w="0" w:type="auto"/>
+        <w:tblLook w:val="04A0" w:firstRow="1" w:lastRow="0" w:firstColumn="1" w:lastColumn="0" w:noHBand="0" w:noVBand="1"/>
+      </w:tblPr>
+      <w:tblGrid>
+        <w:gridCol w:w="1696"/>
+        <w:gridCol w:w="6804"/>
+      </w:tblGrid>
+      <w:tr>
+        <w:tc>
+          <w:tcPr>
+            <w:tcW w:w="1696" w:type="dxa"/>
+            <w:shd w:val="clear" w:color="auto" w:fill="4472C4" w:themeFill="accent1"/>
+          </w:tcPr>
+          <w:p>
+            <w:pPr>
+              <w:rPr>
+                <w:color w:val="FFFFFF" w:themeColor="background1"/>
+              </w:rPr>
+            </w:pPr>
+            <w:r>
+              <w:rPr>
+                <w:color w:val="FFFFFF" w:themeColor="background1"/>
+              </w:rPr>
+              <w:t>Test Case ID:</w:t>
+            </w:r>
+          </w:p>
+        </w:tc>
+        <w:tc>
+          <w:tcPr>
+            <w:tcW w:w="6804" w:type="dxa"/>
+          </w:tcPr>
+          <w:p>
+            <w:r>
+              <w:t>TC_1.4_4</w:t>
+            </w:r>
+          </w:p>
+        </w:tc>
+      </w:tr>
+      <w:tr>
+        <w:tc>
+          <w:tcPr>
+            <w:tcW w:w="1696" w:type="dxa"/>
+            <w:shd w:val="clear" w:color="auto" w:fill="4472C4" w:themeFill="accent1"/>
+          </w:tcPr>
+          <w:p>
+            <w:pPr>
+              <w:rPr>
+                <w:color w:val="FFFFFF" w:themeColor="background1"/>
+              </w:rPr>
+            </w:pPr>
+            <w:r>
+              <w:rPr>
+                <w:color w:val="FFFFFF" w:themeColor="background1"/>
+              </w:rPr>
+              <w:t>Test Item:</w:t>
+            </w:r>
+          </w:p>
+        </w:tc>
+        <w:tc>
+          <w:tcPr>
+            <w:tcW w:w="6804" w:type="dxa"/>
+          </w:tcPr>
+          <w:p>
+            <w:pPr>
+              <w:pStyle w:val="Paragrafoelenco"/>
+              <w:numPr>
+                <w:ilvl w:val="0"/>
+                <w:numId w:val="3"/>
+              </w:numPr>
+            </w:pPr>
+            <w:r>
+              <w:t>RF 1.4</w:t>
+            </w:r>
+          </w:p>
+        </w:tc>
+      </w:tr>
+      <w:tr>
+        <w:trPr>
+          <w:trHeight w:val="771"/>
+        </w:trPr>
+        <w:tc>
+          <w:tcPr>
+            <w:tcW w:w="1696" w:type="dxa"/>
+            <w:shd w:val="clear" w:color="auto" w:fill="4472C4" w:themeFill="accent1"/>
+          </w:tcPr>
+          <w:p>
+            <w:pPr>
+              <w:rPr>
+                <w:color w:val="FFFFFF" w:themeColor="background1"/>
+              </w:rPr>
+            </w:pPr>
+            <w:r>
+              <w:rPr>
+                <w:color w:val="FFFFFF" w:themeColor="background1"/>
+              </w:rPr>
+              <w:t>Precondizione:</w:t>
+            </w:r>
+          </w:p>
+        </w:tc>
+        <w:tc>
+          <w:tcPr>
+            <w:tcW w:w="6804" w:type="dxa"/>
+          </w:tcPr>
+          <w:p>
+            <w:r>
+              <w:t>L’utente si trova nella propria area personale nella sezione “Login” e clicca su “registrati”</w:t>
+            </w:r>
+          </w:p>
+          <w:p/>
+        </w:tc>
+      </w:tr>
+      <w:tr>
+        <w:trPr>
+          <w:trHeight w:val="3505"/>
+        </w:trPr>
+        <w:tc>
+          <w:tcPr>
+            <w:tcW w:w="1696" w:type="dxa"/>
+            <w:shd w:val="clear" w:color="auto" w:fill="4472C4" w:themeFill="accent1"/>
+          </w:tcPr>
+          <w:p>
+            <w:pPr>
+              <w:rPr>
+                <w:color w:val="FFFFFF" w:themeColor="background1"/>
+              </w:rPr>
+            </w:pPr>
+            <w:r>
+              <w:rPr>
+                <w:color w:val="FFFFFF" w:themeColor="background1"/>
+              </w:rPr>
+              <w:t>Flusso di eventi:</w:t>
+            </w:r>
+          </w:p>
+        </w:tc>
+        <w:tc>
+          <w:tcPr>
+            <w:tcW w:w="6804" w:type="dxa"/>
+          </w:tcPr>
+          <w:p>
+            <w:pPr>
+              <w:pStyle w:val="Paragrafoelenco"/>
+              <w:numPr>
+                <w:ilvl w:val="0"/>
+                <w:numId w:val="13"/>
+              </w:numPr>
+            </w:pPr>
+            <w:r>
+              <w:t>L’utente inserisce i seguenti dati:</w:t>
+            </w:r>
+          </w:p>
+          <w:tbl>
+            <w:tblPr>
+              <w:tblStyle w:val="Grigliatabellachiara"/>
+              <w:tblW w:w="0" w:type="auto"/>
+              <w:tblLook w:val="04A0" w:firstRow="1" w:lastRow="0" w:firstColumn="1" w:lastColumn="0" w:noHBand="0" w:noVBand="1"/>
+            </w:tblPr>
+            <w:tblGrid>
+              <w:gridCol w:w="2039"/>
+              <w:gridCol w:w="3380"/>
+            </w:tblGrid>
+            <w:tr>
+              <w:tc>
+                <w:tcPr>
+                  <w:tcW w:w="2039" w:type="dxa"/>
+                  <w:tcBorders>
+                    <w:right w:val="single" w:sz="12" w:space="0" w:color="D9D9D9" w:themeColor="background1" w:themeShade="D9"/>
+                  </w:tcBorders>
+                </w:tcPr>
+                <w:p>
+                  <w:r>
+                    <w:t>Nome:</w:t>
+                  </w:r>
+                </w:p>
+              </w:tc>
+              <w:tc>
+                <w:tcPr>
+                  <w:tcW w:w="3380" w:type="dxa"/>
+                  <w:tcBorders>
+                    <w:top w:val="single" w:sz="12" w:space="0" w:color="D9D9D9" w:themeColor="background1" w:themeShade="D9"/>
+                    <w:left w:val="single" w:sz="12" w:space="0" w:color="D9D9D9" w:themeColor="background1" w:themeShade="D9"/>
+                    <w:bottom w:val="single" w:sz="12" w:space="0" w:color="D9D9D9" w:themeColor="background1" w:themeShade="D9"/>
+                    <w:right w:val="single" w:sz="12" w:space="0" w:color="D9D9D9" w:themeColor="background1" w:themeShade="D9"/>
+                  </w:tcBorders>
+                </w:tcPr>
+                <w:p>
+                  <w:r>
+                    <w:t>Tommaso</w:t>
+                  </w:r>
+                </w:p>
+              </w:tc>
+            </w:tr>
+            <w:tr>
+              <w:tc>
+                <w:tcPr>
+                  <w:tcW w:w="2039" w:type="dxa"/>
+                  <w:tcBorders>
+                    <w:right w:val="single" w:sz="12" w:space="0" w:color="D9D9D9" w:themeColor="background1" w:themeShade="D9"/>
+                  </w:tcBorders>
+                </w:tcPr>
+                <w:p>
+                  <w:r>
+                    <w:t>Cognome:</w:t>
+                  </w:r>
+                </w:p>
+              </w:tc>
+              <w:tc>
+                <w:tcPr>
+                  <w:tcW w:w="3380" w:type="dxa"/>
+                  <w:tcBorders>
+                    <w:top w:val="single" w:sz="12" w:space="0" w:color="D9D9D9" w:themeColor="background1" w:themeShade="D9"/>
+                    <w:left w:val="single" w:sz="12" w:space="0" w:color="D9D9D9" w:themeColor="background1" w:themeShade="D9"/>
+                    <w:bottom w:val="single" w:sz="12" w:space="0" w:color="ED7D31" w:themeColor="accent2"/>
+                    <w:right w:val="single" w:sz="12" w:space="0" w:color="D9D9D9" w:themeColor="background1" w:themeShade="D9"/>
+                  </w:tcBorders>
+                </w:tcPr>
+                <w:p>
+                  <w:r>
+                    <w:t>Rossi</w:t>
+                  </w:r>
+                </w:p>
+              </w:tc>
+            </w:tr>
+            <w:tr>
+              <w:tc>
+                <w:tcPr>
+                  <w:tcW w:w="2039" w:type="dxa"/>
+                  <w:tcBorders>
+                    <w:right w:val="single" w:sz="12" w:space="0" w:color="ED7D31" w:themeColor="accent2"/>
+                  </w:tcBorders>
+                </w:tcPr>
+                <w:p>
+                  <w:r>
+                    <w:t>Data di nascita:</w:t>
+                  </w:r>
+                </w:p>
+              </w:tc>
+              <w:tc>
+                <w:tcPr>
+                  <w:tcW w:w="3380" w:type="dxa"/>
+                  <w:tcBorders>
+                    <w:top w:val="single" w:sz="12" w:space="0" w:color="ED7D31" w:themeColor="accent2"/>
+                    <w:left w:val="single" w:sz="12" w:space="0" w:color="ED7D31" w:themeColor="accent2"/>
+                    <w:bottom w:val="single" w:sz="12" w:space="0" w:color="ED7D31" w:themeColor="accent2"/>
+                    <w:right w:val="single" w:sz="12" w:space="0" w:color="ED7D31" w:themeColor="accent2"/>
+                  </w:tcBorders>
+                </w:tcPr>
+                <w:p>
+                  <w:r>
+                    <w:t>2004/08/11</w:t>
+                  </w:r>
+                </w:p>
+              </w:tc>
+            </w:tr>
+            <w:tr>
+              <w:tc>
+                <w:tcPr>
+                  <w:tcW w:w="2039" w:type="dxa"/>
+                </w:tcPr>
+                <w:p>
+                  <w:r>
+                    <w:t>E-mail:</w:t>
+                  </w:r>
+                </w:p>
+              </w:tc>
+              <w:tc>
+                <w:tcPr>
+                  <w:tcW w:w="3380" w:type="dxa"/>
+                  <w:tcBorders>
+                    <w:top w:val="single" w:sz="12" w:space="0" w:color="ED7D31" w:themeColor="accent2"/>
+                  </w:tcBorders>
+                </w:tcPr>
+                <w:p/>
+              </w:tc>
+            </w:tr>
+            <w:tr>
+              <w:tc>
+                <w:tcPr>
+                  <w:tcW w:w="2039" w:type="dxa"/>
+                </w:tcPr>
+                <w:p>
+                  <w:r>
+                    <w:t>Inserisci password:</w:t>
+                  </w:r>
+                </w:p>
+              </w:tc>
+              <w:tc>
+                <w:tcPr>
+                  <w:tcW w:w="3380" w:type="dxa"/>
+                </w:tcPr>
+                <w:p/>
+              </w:tc>
+            </w:tr>
+          </w:tbl>
+          <w:p/>
+          <w:p>
+            <w:pPr>
+              <w:pStyle w:val="Paragrafoelenco"/>
+              <w:numPr>
+                <w:ilvl w:val="0"/>
+                <w:numId w:val="13"/>
+              </w:numPr>
+            </w:pPr>
+            <w:r>
+              <w:t>L’utente clicca sul pulsante “Invia”</w:t>
+            </w:r>
+          </w:p>
+        </w:tc>
+      </w:tr>
+      <w:tr>
+        <w:trPr>
+          <w:trHeight w:val="408"/>
+        </w:trPr>
+        <w:tc>
+          <w:tcPr>
+            <w:tcW w:w="1696" w:type="dxa"/>
+            <w:shd w:val="clear" w:color="auto" w:fill="4472C4" w:themeFill="accent1"/>
+          </w:tcPr>
+          <w:p>
+            <w:pPr>
+              <w:rPr>
+                <w:color w:val="FFFFFF" w:themeColor="background1"/>
+              </w:rPr>
+            </w:pPr>
+            <w:r>
+              <w:rPr>
+                <w:color w:val="FFFFFF" w:themeColor="background1"/>
+              </w:rPr>
+              <w:t>Oracolo:</w:t>
+            </w:r>
+          </w:p>
+        </w:tc>
+        <w:tc>
+          <w:tcPr>
+            <w:tcW w:w="6804" w:type="dxa"/>
+          </w:tcPr>
+          <w:p>
+            <w:r>
+              <w:t>La registrazione non viene completata perché la data di nascita è nel formato corretto ma non è &gt;=18 a partire dall’anno corrente e non sono stati compilati tutti i campi.</w:t>
             </w:r>
           </w:p>
         </w:tc>
@@ -1536,10 +1500,7 @@
           </w:tcPr>
           <w:p>
             <w:r>
-              <w:t>TC_1.4_</w:t>
-            </w:r>
-            <w:r>
-              <w:t>5</w:t>
+              <w:t>TC_1.4_5</w:t>
             </w:r>
           </w:p>
         </w:tc>
@@ -1754,11 +1715,10 @@
                 </w:tcPr>
                 <w:p>
                   <w:r>
-                    <w:t>11/08/</w:t>
+                    <w:t>1998/08/11</w:t>
                   </w:r>
-                  <w:r>
-                    <w:t>98</w:t>
-                  </w:r>
+                  <w:bookmarkStart w:id="3" w:name="_GoBack"/>
+                  <w:bookmarkEnd w:id="3"/>
                 </w:p>
               </w:tc>
             </w:tr>
@@ -1854,13 +1814,8 @@
           </w:tcPr>
           <w:p>
             <w:r>
-              <w:t xml:space="preserve">La registrazione </w:t>
-            </w:r>
-            <w:r>
-              <w:t>viene effettuata con successo.</w:t>
-            </w:r>
-            <w:bookmarkStart w:id="3" w:name="_GoBack"/>
-            <w:bookmarkEnd w:id="3"/>
+              <w:t>La registrazione viene effettuata con successo.</w:t>
+            </w:r>
           </w:p>
         </w:tc>
       </w:tr>
@@ -5114,8 +5069,11 @@
     <w:lsdException w:name="Table 3D effects 3" w:semiHidden="1" w:unhideWhenUsed="1"/>
     <w:lsdException w:name="Table Contemporary" w:semiHidden="1" w:unhideWhenUsed="1"/>
     <w:lsdException w:name="Table Elegant" w:semiHidden="1" w:unhideWhenUsed="1"/>
+    <w:lsdException w:name="Table Professional" w:semiHidden="1" w:unhideWhenUsed="1"/>
     <w:lsdException w:name="Table Subtle 1" w:semiHidden="1" w:unhideWhenUsed="1"/>
     <w:lsdException w:name="Table Subtle 2" w:semiHidden="1" w:unhideWhenUsed="1"/>
+    <w:lsdException w:name="Table Web 1" w:semiHidden="1" w:unhideWhenUsed="1"/>
+    <w:lsdException w:name="Table Web 2" w:semiHidden="1" w:unhideWhenUsed="1"/>
     <w:lsdException w:name="Table Web 3" w:semiHidden="1" w:unhideWhenUsed="1"/>
     <w:lsdException w:name="Balloon Text" w:semiHidden="1" w:unhideWhenUsed="1"/>
     <w:lsdException w:name="Table Grid" w:uiPriority="39"/>
@@ -6071,7 +6029,7 @@
 </file>
 
 <file path=customXml/itemProps1.xml><?xml version="1.0" encoding="utf-8"?>
-<ds:datastoreItem xmlns:ds="http://schemas.openxmlformats.org/officeDocument/2006/customXml" ds:itemID="{0EFF8A7A-3D8D-4796-84E2-5AC3453CE849}">
+<ds:datastoreItem xmlns:ds="http://schemas.openxmlformats.org/officeDocument/2006/customXml" ds:itemID="{7010B9E9-E344-44CB-9904-11134F902C78}">
   <ds:schemaRefs>
     <ds:schemaRef ds:uri="http://schemas.openxmlformats.org/officeDocument/2006/bibliography"/>
   </ds:schemaRefs>

</xml_diff>